<commit_message>
Adds test plan details in report
</commit_message>
<xml_diff>
--- a/coursework/report-coursework.docx
+++ b/coursework/report-coursework.docx
@@ -133,6 +133,17 @@
           <w:shd w:fill="auto" w:val="clear"/>
         </w:rPr>
       </w:pPr>
+      <w:r>
+        <w:rPr>
+          <w:rFonts w:ascii="Calibri" w:hAnsi="Calibri" w:cs="Calibri" w:eastAsia="Calibri"/>
+          <w:color w:val="auto"/>
+          <w:spacing w:val="0"/>
+          <w:position w:val="0"/>
+          <w:sz w:val="22"/>
+          <w:shd w:fill="auto" w:val="clear"/>
+        </w:rPr>
+        <w:t xml:space="preserve">The Napier Bank costumer support application is required to have:</w:t>
+      </w:r>
     </w:p>
     <w:p>
       <w:pPr>
@@ -161,7 +172,7 @@
           <w:sz w:val="22"/>
           <w:shd w:fill="auto" w:val="clear"/>
         </w:rPr>
-        <w:t xml:space="preserve">The user must be able to actually read the content of the messages stored in the json file. </w:t>
+        <w:t xml:space="preserve">A form, where the client is able to actually provider the header and core of a message. </w:t>
       </w:r>
     </w:p>
     <w:p>
@@ -182,6 +193,107 @@
           <w:shd w:fill="auto" w:val="clear"/>
         </w:rPr>
       </w:pPr>
+      <w:r>
+        <w:rPr>
+          <w:rFonts w:ascii="Calibri" w:hAnsi="Calibri" w:cs="Calibri" w:eastAsia="Calibri"/>
+          <w:color w:val="auto"/>
+          <w:spacing w:val="0"/>
+          <w:position w:val="0"/>
+          <w:sz w:val="22"/>
+          <w:shd w:fill="auto" w:val="clear"/>
+        </w:rPr>
+        <w:t xml:space="preserve">A method that is able to actually classify the nature of the message sent by the user. </w:t>
+      </w:r>
+    </w:p>
+    <w:p>
+      <w:pPr>
+        <w:numPr>
+          <w:ilvl w:val="0"/>
+          <w:numId w:val="2"/>
+        </w:numPr>
+        <w:spacing w:before="0" w:after="200" w:line="276"/>
+        <w:ind w:right="0" w:left="720" w:hanging="360"/>
+        <w:jc w:val="left"/>
+        <w:rPr>
+          <w:rFonts w:ascii="Calibri" w:hAnsi="Calibri" w:cs="Calibri" w:eastAsia="Calibri"/>
+          <w:color w:val="auto"/>
+          <w:spacing w:val="0"/>
+          <w:position w:val="0"/>
+          <w:sz w:val="22"/>
+          <w:shd w:fill="auto" w:val="clear"/>
+        </w:rPr>
+      </w:pPr>
+      <w:r>
+        <w:rPr>
+          <w:rFonts w:ascii="Calibri" w:hAnsi="Calibri" w:cs="Calibri" w:eastAsia="Calibri"/>
+          <w:color w:val="auto"/>
+          <w:spacing w:val="0"/>
+          <w:position w:val="0"/>
+          <w:sz w:val="22"/>
+          <w:shd w:fill="auto" w:val="clear"/>
+        </w:rPr>
+        <w:t xml:space="preserve">A method that will automatically show at video the  message sent by the user.</w:t>
+      </w:r>
+    </w:p>
+    <w:p>
+      <w:pPr>
+        <w:numPr>
+          <w:ilvl w:val="0"/>
+          <w:numId w:val="2"/>
+        </w:numPr>
+        <w:spacing w:before="0" w:after="200" w:line="276"/>
+        <w:ind w:right="0" w:left="720" w:hanging="360"/>
+        <w:jc w:val="left"/>
+        <w:rPr>
+          <w:rFonts w:ascii="Calibri" w:hAnsi="Calibri" w:cs="Calibri" w:eastAsia="Calibri"/>
+          <w:color w:val="auto"/>
+          <w:spacing w:val="0"/>
+          <w:position w:val="0"/>
+          <w:sz w:val="22"/>
+          <w:shd w:fill="auto" w:val="clear"/>
+        </w:rPr>
+      </w:pPr>
+      <w:r>
+        <w:rPr>
+          <w:rFonts w:ascii="Calibri" w:hAnsi="Calibri" w:cs="Calibri" w:eastAsia="Calibri"/>
+          <w:color w:val="auto"/>
+          <w:spacing w:val="0"/>
+          <w:position w:val="0"/>
+          <w:sz w:val="22"/>
+          <w:shd w:fill="auto" w:val="clear"/>
+        </w:rPr>
+        <w:t xml:space="preserve">A method that will automatically store in a json file all all the message send thourght the Napier Bank contact form.</w:t>
+      </w:r>
+    </w:p>
+    <w:p>
+      <w:pPr>
+        <w:numPr>
+          <w:ilvl w:val="0"/>
+          <w:numId w:val="2"/>
+        </w:numPr>
+        <w:spacing w:before="0" w:after="200" w:line="276"/>
+        <w:ind w:right="0" w:left="720" w:hanging="360"/>
+        <w:jc w:val="left"/>
+        <w:rPr>
+          <w:rFonts w:ascii="Calibri" w:hAnsi="Calibri" w:cs="Calibri" w:eastAsia="Calibri"/>
+          <w:color w:val="auto"/>
+          <w:spacing w:val="0"/>
+          <w:position w:val="0"/>
+          <w:sz w:val="22"/>
+          <w:shd w:fill="auto" w:val="clear"/>
+        </w:rPr>
+      </w:pPr>
+      <w:r>
+        <w:rPr>
+          <w:rFonts w:ascii="Calibri" w:hAnsi="Calibri" w:cs="Calibri" w:eastAsia="Calibri"/>
+          <w:color w:val="auto"/>
+          <w:spacing w:val="0"/>
+          <w:position w:val="0"/>
+          <w:sz w:val="22"/>
+          <w:shd w:fill="auto" w:val="clear"/>
+        </w:rPr>
+        <w:t xml:space="preserve">A method that will retrieve all the message sent by any user and print them at video.   </w:t>
+      </w:r>
     </w:p>
     <w:p>
       <w:pPr>
@@ -362,6 +474,95 @@
           <w:shd w:fill="auto" w:val="clear"/>
         </w:rPr>
       </w:pPr>
+      <w:r>
+        <w:rPr>
+          <w:rFonts w:ascii="Calibri" w:hAnsi="Calibri" w:cs="Calibri" w:eastAsia="Calibri"/>
+          <w:color w:val="auto"/>
+          <w:spacing w:val="0"/>
+          <w:position w:val="0"/>
+          <w:sz w:val="22"/>
+          <w:shd w:fill="auto" w:val="clear"/>
+        </w:rPr>
+        <w:t xml:space="preserve">Test Plan</w:t>
+      </w:r>
+    </w:p>
+    <w:p>
+      <w:pPr>
+        <w:spacing w:before="0" w:after="200" w:line="276"/>
+        <w:ind w:right="0" w:left="0" w:firstLine="0"/>
+        <w:jc w:val="left"/>
+        <w:rPr>
+          <w:rFonts w:ascii="Calibri" w:hAnsi="Calibri" w:cs="Calibri" w:eastAsia="Calibri"/>
+          <w:color w:val="auto"/>
+          <w:spacing w:val="0"/>
+          <w:position w:val="0"/>
+          <w:sz w:val="22"/>
+          <w:shd w:fill="auto" w:val="clear"/>
+        </w:rPr>
+      </w:pPr>
+      <w:r>
+        <w:rPr>
+          <w:rFonts w:ascii="Calibri" w:hAnsi="Calibri" w:cs="Calibri" w:eastAsia="Calibri"/>
+          <w:color w:val="auto"/>
+          <w:spacing w:val="0"/>
+          <w:position w:val="0"/>
+          <w:sz w:val="22"/>
+          <w:shd w:fill="auto" w:val="clear"/>
+        </w:rPr>
+        <w:t xml:space="preserve">Test cases</w:t>
+      </w:r>
+    </w:p>
+    <w:p>
+      <w:pPr>
+        <w:spacing w:before="0" w:after="200" w:line="276"/>
+        <w:ind w:right="0" w:left="0" w:firstLine="0"/>
+        <w:jc w:val="left"/>
+        <w:rPr>
+          <w:rFonts w:ascii="Calibri" w:hAnsi="Calibri" w:cs="Calibri" w:eastAsia="Calibri"/>
+          <w:color w:val="auto"/>
+          <w:spacing w:val="0"/>
+          <w:position w:val="0"/>
+          <w:sz w:val="22"/>
+          <w:shd w:fill="auto" w:val="clear"/>
+        </w:rPr>
+      </w:pPr>
+      <w:r>
+        <w:rPr>
+          <w:rFonts w:ascii="Calibri" w:hAnsi="Calibri" w:cs="Calibri" w:eastAsia="Calibri"/>
+          <w:color w:val="auto"/>
+          <w:spacing w:val="0"/>
+          <w:position w:val="0"/>
+          <w:sz w:val="22"/>
+          <w:shd w:fill="auto" w:val="clear"/>
+        </w:rPr>
+        <w:t xml:space="preserve">Test procedures</w:t>
+      </w:r>
+    </w:p>
+    <w:p>
+      <w:pPr>
+        <w:spacing w:before="0" w:after="200" w:line="276"/>
+        <w:ind w:right="0" w:left="0" w:firstLine="0"/>
+        <w:jc w:val="left"/>
+        <w:rPr>
+          <w:rFonts w:ascii="Calibri" w:hAnsi="Calibri" w:cs="Calibri" w:eastAsia="Calibri"/>
+          <w:color w:val="auto"/>
+          <w:spacing w:val="0"/>
+          <w:position w:val="0"/>
+          <w:sz w:val="22"/>
+          <w:shd w:fill="auto" w:val="clear"/>
+        </w:rPr>
+      </w:pPr>
+      <w:r>
+        <w:rPr>
+          <w:rFonts w:ascii="Calibri" w:hAnsi="Calibri" w:cs="Calibri" w:eastAsia="Calibri"/>
+          <w:color w:val="auto"/>
+          <w:spacing w:val="0"/>
+          <w:position w:val="0"/>
+          <w:sz w:val="22"/>
+          <w:shd w:fill="auto" w:val="clear"/>
+        </w:rPr>
+        <w:t xml:space="preserve">Test report. </w:t>
+      </w:r>
     </w:p>
     <w:p>
       <w:pPr>
@@ -627,23 +828,83 @@
         <w:tab/>
         <w:tab/>
         <w:tab/>
-        <w:t xml:space="preserve">Agile approach development</w:t>
-      </w:r>
-    </w:p>
-    <w:p>
-      <w:pPr>
-        <w:spacing w:before="0" w:after="200" w:line="276"/>
-        <w:ind w:right="0" w:left="0" w:firstLine="0"/>
-        <w:jc w:val="left"/>
-        <w:rPr>
-          <w:rFonts w:ascii="Calibri" w:hAnsi="Calibri" w:cs="Calibri" w:eastAsia="Calibri"/>
-          <w:color w:val="auto"/>
-          <w:spacing w:val="0"/>
-          <w:position w:val="0"/>
-          <w:sz w:val="22"/>
-          <w:shd w:fill="auto" w:val="clear"/>
-        </w:rPr>
-      </w:pPr>
+        <w:t xml:space="preserve">Agile approach development and VCS</w:t>
+      </w:r>
+    </w:p>
+    <w:p>
+      <w:pPr>
+        <w:spacing w:before="0" w:after="200" w:line="276"/>
+        <w:ind w:right="0" w:left="0" w:firstLine="0"/>
+        <w:jc w:val="left"/>
+        <w:rPr>
+          <w:rFonts w:ascii="Calibri" w:hAnsi="Calibri" w:cs="Calibri" w:eastAsia="Calibri"/>
+          <w:color w:val="auto"/>
+          <w:spacing w:val="0"/>
+          <w:position w:val="0"/>
+          <w:sz w:val="22"/>
+          <w:shd w:fill="auto" w:val="clear"/>
+        </w:rPr>
+      </w:pPr>
+      <w:r>
+        <w:rPr>
+          <w:rFonts w:ascii="Calibri" w:hAnsi="Calibri" w:cs="Calibri" w:eastAsia="Calibri"/>
+          <w:color w:val="auto"/>
+          <w:spacing w:val="0"/>
+          <w:position w:val="0"/>
+          <w:sz w:val="22"/>
+          <w:shd w:fill="auto" w:val="clear"/>
+        </w:rPr>
+        <w:t xml:space="preserve">An Agile development approach is required in terms of development speed and overall project management. </w:t>
+      </w:r>
+    </w:p>
+    <w:p>
+      <w:pPr>
+        <w:spacing w:before="0" w:after="200" w:line="276"/>
+        <w:ind w:right="0" w:left="0" w:firstLine="0"/>
+        <w:jc w:val="left"/>
+        <w:rPr>
+          <w:rFonts w:ascii="Calibri" w:hAnsi="Calibri" w:cs="Calibri" w:eastAsia="Calibri"/>
+          <w:color w:val="auto"/>
+          <w:spacing w:val="0"/>
+          <w:position w:val="0"/>
+          <w:sz w:val="22"/>
+          <w:shd w:fill="auto" w:val="clear"/>
+        </w:rPr>
+      </w:pPr>
+      <w:r>
+        <w:rPr>
+          <w:rFonts w:ascii="Calibri" w:hAnsi="Calibri" w:cs="Calibri" w:eastAsia="Calibri"/>
+          <w:color w:val="auto"/>
+          <w:spacing w:val="0"/>
+          <w:position w:val="0"/>
+          <w:sz w:val="22"/>
+          <w:shd w:fill="auto" w:val="clear"/>
+        </w:rPr>
+        <w:t xml:space="preserve">For allowing the contribution between multiple developers or teams in the same project, it is necessary to use a </w:t>
+      </w:r>
+      <w:r>
+        <w:rPr>
+          <w:rFonts w:ascii="Calibri" w:hAnsi="Calibri" w:cs="Calibri" w:eastAsia="Calibri"/>
+          <w:b/>
+          <w:color w:val="auto"/>
+          <w:spacing w:val="0"/>
+          <w:position w:val="0"/>
+          <w:sz w:val="22"/>
+          <w:shd w:fill="auto" w:val="clear"/>
+        </w:rPr>
+        <w:t xml:space="preserve">Versional Control System, </w:t>
+      </w:r>
+      <w:r>
+        <w:rPr>
+          <w:rFonts w:ascii="Calibri" w:hAnsi="Calibri" w:cs="Calibri" w:eastAsia="Calibri"/>
+          <w:color w:val="auto"/>
+          <w:spacing w:val="0"/>
+          <w:position w:val="0"/>
+          <w:sz w:val="22"/>
+          <w:shd w:fill="auto" w:val="clear"/>
+        </w:rPr>
+        <w:t xml:space="preserve">to allow every developer to:</w:t>
+      </w:r>
     </w:p>
     <w:p>
       <w:pPr>
@@ -672,23 +933,165 @@
           <w:sz w:val="22"/>
           <w:shd w:fill="auto" w:val="clear"/>
         </w:rPr>
-        <w:t xml:space="preserve">Propose use of version control system to support development and iteration and collaboration among team members. </w:t>
-      </w:r>
-    </w:p>
-    <w:p>
-      <w:pPr>
-        <w:spacing w:before="0" w:after="200" w:line="276"/>
-        <w:ind w:right="0" w:left="0" w:firstLine="0"/>
-        <w:jc w:val="left"/>
-        <w:rPr>
-          <w:rFonts w:ascii="Calibri" w:hAnsi="Calibri" w:cs="Calibri" w:eastAsia="Calibri"/>
-          <w:color w:val="auto"/>
-          <w:spacing w:val="0"/>
-          <w:position w:val="0"/>
-          <w:sz w:val="22"/>
-          <w:shd w:fill="auto" w:val="clear"/>
-        </w:rPr>
-      </w:pPr>
+        <w:t xml:space="preserve"> Keep track of the files and documentation history.</w:t>
+      </w:r>
+    </w:p>
+    <w:p>
+      <w:pPr>
+        <w:numPr>
+          <w:ilvl w:val="0"/>
+          <w:numId w:val="6"/>
+        </w:numPr>
+        <w:spacing w:before="0" w:after="200" w:line="276"/>
+        <w:ind w:right="0" w:left="720" w:hanging="360"/>
+        <w:jc w:val="left"/>
+        <w:rPr>
+          <w:rFonts w:ascii="Calibri" w:hAnsi="Calibri" w:cs="Calibri" w:eastAsia="Calibri"/>
+          <w:color w:val="auto"/>
+          <w:spacing w:val="0"/>
+          <w:position w:val="0"/>
+          <w:sz w:val="22"/>
+          <w:shd w:fill="auto" w:val="clear"/>
+        </w:rPr>
+      </w:pPr>
+      <w:r>
+        <w:rPr>
+          <w:rFonts w:ascii="Calibri" w:hAnsi="Calibri" w:cs="Calibri" w:eastAsia="Calibri"/>
+          <w:color w:val="auto"/>
+          <w:spacing w:val="0"/>
+          <w:position w:val="0"/>
+          <w:sz w:val="22"/>
+          <w:shd w:fill="auto" w:val="clear"/>
+        </w:rPr>
+        <w:t xml:space="preserve">Have access to all the versions of any file</w:t>
+      </w:r>
+    </w:p>
+    <w:p>
+      <w:pPr>
+        <w:numPr>
+          <w:ilvl w:val="0"/>
+          <w:numId w:val="6"/>
+        </w:numPr>
+        <w:spacing w:before="0" w:after="200" w:line="276"/>
+        <w:ind w:right="0" w:left="720" w:hanging="360"/>
+        <w:jc w:val="left"/>
+        <w:rPr>
+          <w:rFonts w:ascii="Calibri" w:hAnsi="Calibri" w:cs="Calibri" w:eastAsia="Calibri"/>
+          <w:color w:val="auto"/>
+          <w:spacing w:val="0"/>
+          <w:position w:val="0"/>
+          <w:sz w:val="22"/>
+          <w:shd w:fill="auto" w:val="clear"/>
+        </w:rPr>
+      </w:pPr>
+      <w:r>
+        <w:rPr>
+          <w:rFonts w:ascii="Calibri" w:hAnsi="Calibri" w:cs="Calibri" w:eastAsia="Calibri"/>
+          <w:color w:val="auto"/>
+          <w:spacing w:val="0"/>
+          <w:position w:val="0"/>
+          <w:sz w:val="22"/>
+          <w:shd w:fill="auto" w:val="clear"/>
+        </w:rPr>
+        <w:t xml:space="preserve">Collaborate on the same project and even in the same files.</w:t>
+      </w:r>
+    </w:p>
+    <w:p>
+      <w:pPr>
+        <w:numPr>
+          <w:ilvl w:val="0"/>
+          <w:numId w:val="6"/>
+        </w:numPr>
+        <w:spacing w:before="0" w:after="200" w:line="276"/>
+        <w:ind w:right="0" w:left="720" w:hanging="360"/>
+        <w:jc w:val="left"/>
+        <w:rPr>
+          <w:rFonts w:ascii="Calibri" w:hAnsi="Calibri" w:cs="Calibri" w:eastAsia="Calibri"/>
+          <w:color w:val="auto"/>
+          <w:spacing w:val="0"/>
+          <w:position w:val="0"/>
+          <w:sz w:val="22"/>
+          <w:shd w:fill="auto" w:val="clear"/>
+        </w:rPr>
+      </w:pPr>
+      <w:r>
+        <w:rPr>
+          <w:rFonts w:ascii="Calibri" w:hAnsi="Calibri" w:cs="Calibri" w:eastAsia="Calibri"/>
+          <w:color w:val="auto"/>
+          <w:spacing w:val="0"/>
+          <w:position w:val="0"/>
+          <w:sz w:val="22"/>
+          <w:shd w:fill="auto" w:val="clear"/>
+        </w:rPr>
+        <w:t xml:space="preserve">Being able to receive rapidaly the updates/changes made by other developer in the project. </w:t>
+      </w:r>
+    </w:p>
+    <w:p>
+      <w:pPr>
+        <w:spacing w:before="0" w:after="200" w:line="276"/>
+        <w:ind w:right="0" w:left="0" w:firstLine="0"/>
+        <w:jc w:val="left"/>
+        <w:rPr>
+          <w:rFonts w:ascii="Calibri" w:hAnsi="Calibri" w:cs="Calibri" w:eastAsia="Calibri"/>
+          <w:color w:val="auto"/>
+          <w:spacing w:val="0"/>
+          <w:position w:val="0"/>
+          <w:sz w:val="22"/>
+          <w:shd w:fill="auto" w:val="clear"/>
+        </w:rPr>
+      </w:pPr>
+    </w:p>
+    <w:p>
+      <w:pPr>
+        <w:spacing w:before="0" w:after="200" w:line="276"/>
+        <w:ind w:right="0" w:left="0" w:firstLine="0"/>
+        <w:jc w:val="left"/>
+        <w:rPr>
+          <w:rFonts w:ascii="Calibri" w:hAnsi="Calibri" w:cs="Calibri" w:eastAsia="Calibri"/>
+          <w:color w:val="auto"/>
+          <w:spacing w:val="0"/>
+          <w:position w:val="0"/>
+          <w:sz w:val="22"/>
+          <w:shd w:fill="auto" w:val="clear"/>
+        </w:rPr>
+      </w:pPr>
+      <w:r>
+        <w:rPr>
+          <w:rFonts w:ascii="Calibri" w:hAnsi="Calibri" w:cs="Calibri" w:eastAsia="Calibri"/>
+          <w:color w:val="auto"/>
+          <w:spacing w:val="0"/>
+          <w:position w:val="0"/>
+          <w:sz w:val="22"/>
+          <w:shd w:fill="auto" w:val="clear"/>
+        </w:rPr>
+        <w:t xml:space="preserve">A perfect solution for our requirements and needs, is: Git, the most popular and widley used Version Control System (VCS). </w:t>
+      </w:r>
+    </w:p>
+    <w:p>
+      <w:pPr>
+        <w:spacing w:before="0" w:after="200" w:line="276"/>
+        <w:ind w:right="0" w:left="0" w:firstLine="0"/>
+        <w:jc w:val="left"/>
+        <w:rPr>
+          <w:rFonts w:ascii="Calibri" w:hAnsi="Calibri" w:cs="Calibri" w:eastAsia="Calibri"/>
+          <w:color w:val="auto"/>
+          <w:spacing w:val="0"/>
+          <w:position w:val="0"/>
+          <w:sz w:val="22"/>
+          <w:shd w:fill="auto" w:val="clear"/>
+        </w:rPr>
+      </w:pPr>
+      <w:r>
+        <w:rPr>
+          <w:rFonts w:ascii="Calibri" w:hAnsi="Calibri" w:cs="Calibri" w:eastAsia="Calibri"/>
+          <w:color w:val="auto"/>
+          <w:spacing w:val="0"/>
+          <w:position w:val="0"/>
+          <w:sz w:val="22"/>
+          <w:shd w:fill="auto" w:val="clear"/>
+        </w:rPr>
+        <w:t xml:space="preserve">In this project, it will be used the Github platform, having so access to free infinite numbers of private repository, and have an extremely easy management of the access granted to every development team member, on a specific repository.  </w:t>
+      </w:r>
     </w:p>
     <w:p>
       <w:pPr>
@@ -1075,93 +1478,182 @@
     </w:p>
     <w:p>
       <w:pPr>
-        <w:numPr>
-          <w:ilvl w:val="0"/>
-          <w:numId w:val="10"/>
-        </w:numPr>
-        <w:spacing w:before="0" w:after="200" w:line="276"/>
-        <w:ind w:right="0" w:left="720" w:hanging="360"/>
-        <w:jc w:val="left"/>
-        <w:rPr>
-          <w:rFonts w:ascii="Calibri" w:hAnsi="Calibri" w:cs="Calibri" w:eastAsia="Calibri"/>
-          <w:color w:val="auto"/>
-          <w:spacing w:val="0"/>
-          <w:position w:val="0"/>
-          <w:sz w:val="22"/>
-          <w:shd w:fill="auto" w:val="clear"/>
-        </w:rPr>
-      </w:pPr>
-      <w:r>
-        <w:rPr>
-          <w:rFonts w:ascii="Calibri" w:hAnsi="Calibri" w:cs="Calibri" w:eastAsia="Calibri"/>
-          <w:color w:val="auto"/>
-          <w:spacing w:val="0"/>
-          <w:position w:val="0"/>
-          <w:sz w:val="22"/>
-          <w:shd w:fill="auto" w:val="clear"/>
-        </w:rPr>
-        <w:t xml:space="preserve">Maintencance costs</w:t>
-      </w:r>
-    </w:p>
-    <w:p>
-      <w:pPr>
-        <w:numPr>
-          <w:ilvl w:val="0"/>
-          <w:numId w:val="10"/>
-        </w:numPr>
-        <w:spacing w:before="0" w:after="200" w:line="276"/>
-        <w:ind w:right="0" w:left="720" w:hanging="360"/>
-        <w:jc w:val="left"/>
-        <w:rPr>
-          <w:rFonts w:ascii="Calibri" w:hAnsi="Calibri" w:cs="Calibri" w:eastAsia="Calibri"/>
-          <w:color w:val="auto"/>
-          <w:spacing w:val="0"/>
-          <w:position w:val="0"/>
-          <w:sz w:val="22"/>
-          <w:shd w:fill="auto" w:val="clear"/>
-        </w:rPr>
-      </w:pPr>
-      <w:r>
-        <w:rPr>
-          <w:rFonts w:ascii="Calibri" w:hAnsi="Calibri" w:cs="Calibri" w:eastAsia="Calibri"/>
-          <w:color w:val="auto"/>
-          <w:spacing w:val="0"/>
-          <w:position w:val="0"/>
-          <w:sz w:val="22"/>
-          <w:shd w:fill="auto" w:val="clear"/>
-        </w:rPr>
-        <w:t xml:space="preserve">Maintenance type</w:t>
-      </w:r>
-    </w:p>
-    <w:p>
-      <w:pPr>
-        <w:numPr>
-          <w:ilvl w:val="0"/>
-          <w:numId w:val="10"/>
-        </w:numPr>
-        <w:spacing w:before="0" w:after="200" w:line="276"/>
-        <w:ind w:right="0" w:left="720" w:hanging="360"/>
-        <w:jc w:val="left"/>
-        <w:rPr>
-          <w:rFonts w:ascii="Calibri" w:hAnsi="Calibri" w:cs="Calibri" w:eastAsia="Calibri"/>
-          <w:color w:val="auto"/>
-          <w:spacing w:val="0"/>
-          <w:position w:val="0"/>
-          <w:sz w:val="22"/>
-          <w:shd w:fill="auto" w:val="clear"/>
-        </w:rPr>
-      </w:pPr>
-      <w:r>
-        <w:rPr>
-          <w:rFonts w:ascii="Calibri" w:hAnsi="Calibri" w:cs="Calibri" w:eastAsia="Calibri"/>
-          <w:color w:val="auto"/>
-          <w:spacing w:val="0"/>
-          <w:position w:val="0"/>
-          <w:sz w:val="22"/>
-          <w:shd w:fill="auto" w:val="clear"/>
-        </w:rPr>
-        <w:t xml:space="preserve">Evolution process and methods that we should use for maintenance planning. </w:t>
-      </w:r>
+        <w:spacing w:before="0" w:after="200" w:line="276"/>
+        <w:ind w:right="0" w:left="0" w:firstLine="0"/>
+        <w:jc w:val="left"/>
+        <w:rPr>
+          <w:rFonts w:ascii="Calibri" w:hAnsi="Calibri" w:cs="Calibri" w:eastAsia="Calibri"/>
+          <w:color w:val="auto"/>
+          <w:spacing w:val="0"/>
+          <w:position w:val="0"/>
+          <w:sz w:val="22"/>
+          <w:shd w:fill="auto" w:val="clear"/>
+        </w:rPr>
+      </w:pPr>
+      <w:r>
+        <w:rPr>
+          <w:rFonts w:ascii="Calibri" w:hAnsi="Calibri" w:cs="Calibri" w:eastAsia="Calibri"/>
+          <w:color w:val="auto"/>
+          <w:spacing w:val="0"/>
+          <w:position w:val="0"/>
+          <w:sz w:val="22"/>
+          <w:shd w:fill="auto" w:val="clear"/>
+        </w:rPr>
+        <w:tab/>
+        <w:tab/>
+        <w:tab/>
+        <w:tab/>
+        <w:t xml:space="preserve">Maintenance details</w:t>
+      </w:r>
+    </w:p>
+    <w:p>
+      <w:pPr>
+        <w:spacing w:before="0" w:after="200" w:line="276"/>
+        <w:ind w:right="0" w:left="0" w:firstLine="0"/>
+        <w:jc w:val="left"/>
+        <w:rPr>
+          <w:rFonts w:ascii="Calibri" w:hAnsi="Calibri" w:cs="Calibri" w:eastAsia="Calibri"/>
+          <w:color w:val="auto"/>
+          <w:spacing w:val="0"/>
+          <w:position w:val="0"/>
+          <w:sz w:val="22"/>
+          <w:shd w:fill="auto" w:val="clear"/>
+        </w:rPr>
+      </w:pPr>
+      <w:r>
+        <w:rPr>
+          <w:rFonts w:ascii="Calibri" w:hAnsi="Calibri" w:cs="Calibri" w:eastAsia="Calibri"/>
+          <w:color w:val="auto"/>
+          <w:spacing w:val="0"/>
+          <w:position w:val="0"/>
+          <w:sz w:val="22"/>
+          <w:shd w:fill="auto" w:val="clear"/>
+        </w:rPr>
+        <w:t xml:space="preserve">The development Team will guarantee that at any time, the system will be online and reacheable to any Napier Bank client. </w:t>
+      </w:r>
+    </w:p>
+    <w:p>
+      <w:pPr>
+        <w:spacing w:before="0" w:after="200" w:line="276"/>
+        <w:ind w:right="0" w:left="0" w:firstLine="0"/>
+        <w:jc w:val="left"/>
+        <w:rPr>
+          <w:rFonts w:ascii="Calibri" w:hAnsi="Calibri" w:cs="Calibri" w:eastAsia="Calibri"/>
+          <w:color w:val="auto"/>
+          <w:spacing w:val="0"/>
+          <w:position w:val="0"/>
+          <w:sz w:val="22"/>
+          <w:shd w:fill="auto" w:val="clear"/>
+        </w:rPr>
+      </w:pPr>
+      <w:r>
+        <w:rPr>
+          <w:rFonts w:ascii="Calibri" w:hAnsi="Calibri" w:cs="Calibri" w:eastAsia="Calibri"/>
+          <w:color w:val="auto"/>
+          <w:spacing w:val="0"/>
+          <w:position w:val="0"/>
+          <w:sz w:val="22"/>
+          <w:shd w:fill="auto" w:val="clear"/>
+        </w:rPr>
+        <w:t xml:space="preserve">Of course, any new feature will be discusseed with the entire development team and Project Manager, having its dedicated design process, dedicated time and release existimation. </w:t>
+      </w:r>
+    </w:p>
+    <w:p>
+      <w:pPr>
+        <w:spacing w:before="0" w:after="200" w:line="276"/>
+        <w:ind w:right="0" w:left="0" w:firstLine="0"/>
+        <w:jc w:val="left"/>
+        <w:rPr>
+          <w:rFonts w:ascii="Calibri" w:hAnsi="Calibri" w:cs="Calibri" w:eastAsia="Calibri"/>
+          <w:color w:val="auto"/>
+          <w:spacing w:val="0"/>
+          <w:position w:val="0"/>
+          <w:sz w:val="22"/>
+          <w:shd w:fill="auto" w:val="clear"/>
+        </w:rPr>
+      </w:pPr>
+      <w:r>
+        <w:rPr>
+          <w:rFonts w:ascii="Calibri" w:hAnsi="Calibri" w:cs="Calibri" w:eastAsia="Calibri"/>
+          <w:color w:val="auto"/>
+          <w:spacing w:val="0"/>
+          <w:position w:val="0"/>
+          <w:sz w:val="22"/>
+          <w:shd w:fill="auto" w:val="clear"/>
+        </w:rPr>
+        <w:t xml:space="preserve">At the same time, the developers needs to guarantee that if any malfunction or vulnerability has been found and/or report, it is our duty to actually report this vulnerability to the Project manager, fix it, test again the platform and update the rest of the team about the status of this vulnerability (in review - fixing in progess - fixed). </w:t>
+      </w:r>
+    </w:p>
+    <w:p>
+      <w:pPr>
+        <w:spacing w:before="0" w:after="200" w:line="276"/>
+        <w:ind w:right="0" w:left="0" w:firstLine="0"/>
+        <w:jc w:val="left"/>
+        <w:rPr>
+          <w:rFonts w:ascii="Calibri" w:hAnsi="Calibri" w:cs="Calibri" w:eastAsia="Calibri"/>
+          <w:color w:val="auto"/>
+          <w:spacing w:val="0"/>
+          <w:position w:val="0"/>
+          <w:sz w:val="22"/>
+          <w:shd w:fill="auto" w:val="clear"/>
+        </w:rPr>
+      </w:pPr>
+      <w:r>
+        <w:rPr>
+          <w:rFonts w:ascii="Calibri" w:hAnsi="Calibri" w:cs="Calibri" w:eastAsia="Calibri"/>
+          <w:color w:val="auto"/>
+          <w:spacing w:val="0"/>
+          <w:position w:val="0"/>
+          <w:sz w:val="22"/>
+          <w:shd w:fill="auto" w:val="clear"/>
+        </w:rPr>
+        <w:t xml:space="preserve">It will also be in the interest of our client privacy and security, doing periodically code refactory releted testing, with relative code refactory in case of any new product version of techologies and/or tools used within the project will be released. </w:t>
+      </w:r>
+    </w:p>
+    <w:p>
+      <w:pPr>
+        <w:spacing w:before="0" w:after="200" w:line="276"/>
+        <w:ind w:right="0" w:left="0" w:firstLine="0"/>
+        <w:jc w:val="left"/>
+        <w:rPr>
+          <w:rFonts w:ascii="Calibri" w:hAnsi="Calibri" w:cs="Calibri" w:eastAsia="Calibri"/>
+          <w:color w:val="auto"/>
+          <w:spacing w:val="0"/>
+          <w:position w:val="0"/>
+          <w:sz w:val="22"/>
+          <w:shd w:fill="auto" w:val="clear"/>
+        </w:rPr>
+      </w:pPr>
+    </w:p>
+    <w:p>
+      <w:pPr>
+        <w:spacing w:before="0" w:after="200" w:line="276"/>
+        <w:ind w:right="0" w:left="0" w:firstLine="0"/>
+        <w:jc w:val="left"/>
+        <w:rPr>
+          <w:rFonts w:ascii="Calibri" w:hAnsi="Calibri" w:cs="Calibri" w:eastAsia="Calibri"/>
+          <w:color w:val="auto"/>
+          <w:spacing w:val="0"/>
+          <w:position w:val="0"/>
+          <w:sz w:val="22"/>
+          <w:shd w:fill="auto" w:val="clear"/>
+        </w:rPr>
+      </w:pPr>
+    </w:p>
+    <w:p>
+      <w:pPr>
+        <w:spacing w:before="0" w:after="200" w:line="276"/>
+        <w:ind w:right="0" w:left="0" w:firstLine="0"/>
+        <w:jc w:val="left"/>
+        <w:rPr>
+          <w:rFonts w:ascii="Calibri" w:hAnsi="Calibri" w:cs="Calibri" w:eastAsia="Calibri"/>
+          <w:color w:val="auto"/>
+          <w:spacing w:val="0"/>
+          <w:position w:val="0"/>
+          <w:sz w:val="22"/>
+          <w:shd w:fill="auto" w:val="clear"/>
+        </w:rPr>
+      </w:pPr>
     </w:p>
     <w:p>
       <w:pPr>
@@ -1223,26 +1715,16 @@
       <w:lvlText w:val="•"/>
     </w:lvl>
   </w:abstractNum>
-  <w:abstractNum w:abstractNumId="24">
-    <w:lvl w:ilvl="0">
-      <w:start w:val="1"/>
-      <w:numFmt w:val="bullet"/>
-      <w:lvlText w:val="•"/>
-    </w:lvl>
-  </w:abstractNum>
   <w:num w:numId="2">
-    <w:abstractNumId w:val="24"/>
+    <w:abstractNumId w:val="18"/>
   </w:num>
   <w:num w:numId="4">
-    <w:abstractNumId w:val="18"/>
+    <w:abstractNumId w:val="12"/>
   </w:num>
   <w:num w:numId="6">
-    <w:abstractNumId w:val="12"/>
+    <w:abstractNumId w:val="6"/>
   </w:num>
   <w:num w:numId="8">
-    <w:abstractNumId w:val="6"/>
-  </w:num>
-  <w:num w:numId="10">
     <w:abstractNumId w:val="0"/>
   </w:num>
 </w:numbering>

</xml_diff>